<commit_message>
added Git and various other pdfs
</commit_message>
<xml_diff>
--- a/01_LinuxShell/LinuxShell-01.docx
+++ b/01_LinuxShell/LinuxShell-01.docx
@@ -3881,50 +3881,44 @@
         </w:rPr>
         <w:t xml:space="preserve"> backup files</w:t>
       </w:r>
-    </w:p>
-    <w:p>
-      <w:pPr>
-        <w:shd w:val="clear" w:color="auto" w:fill="E2EFD9" w:themeFill="accent6" w:themeFillTint="33"/>
-        <w:spacing w:after="0" w:line="240" w:lineRule="auto"/>
-        <w:rPr>
-          <w:bCs/>
-          <w:sz w:val="18"/>
-        </w:rPr>
-      </w:pPr>
-      <w:r>
-        <w:rPr>
-          <w:b/>
-          <w:color w:val="2F5496" w:themeColor="accent5" w:themeShade="BF"/>
-          <w:sz w:val="20"/>
-        </w:rPr>
-        <w:t>\</w:t>
-      </w:r>
-      <w:r>
-        <w:rPr>
-          <w:sz w:val="20"/>
-        </w:rPr>
-        <w:t xml:space="preserve"> = escape character </w:t>
-      </w:r>
-      <w:r>
-        <w:rPr>
-          <w:sz w:val="18"/>
-        </w:rPr>
-        <w:t xml:space="preserve">(split </w:t>
-      </w:r>
-      <w:proofErr w:type="spellStart"/>
-      <w:r>
-        <w:rPr>
-          <w:sz w:val="18"/>
-        </w:rPr>
-        <w:t>c</w:t>
-      </w:r>
       <w:bookmarkStart w:id="0" w:name="_GoBack"/>
       <w:bookmarkEnd w:id="0"/>
-      <w:r>
-        <w:rPr>
-          <w:sz w:val="18"/>
-        </w:rPr>
-        <w:t>md</w:t>
+    </w:p>
+    <w:p>
+      <w:pPr>
+        <w:shd w:val="clear" w:color="auto" w:fill="E2EFD9" w:themeFill="accent6" w:themeFillTint="33"/>
+        <w:spacing w:after="0" w:line="240" w:lineRule="auto"/>
+        <w:rPr>
+          <w:bCs/>
+          <w:sz w:val="18"/>
+        </w:rPr>
+      </w:pPr>
+      <w:r>
+        <w:rPr>
+          <w:b/>
+          <w:color w:val="2F5496" w:themeColor="accent5" w:themeShade="BF"/>
+          <w:sz w:val="20"/>
+        </w:rPr>
+        <w:t>\</w:t>
+      </w:r>
+      <w:r>
+        <w:rPr>
+          <w:sz w:val="20"/>
+        </w:rPr>
+        <w:t xml:space="preserve"> = escape character </w:t>
+      </w:r>
+      <w:r>
+        <w:rPr>
+          <w:sz w:val="18"/>
+        </w:rPr>
+        <w:t xml:space="preserve">(split </w:t>
+      </w:r>
+      <w:proofErr w:type="spellStart"/>
+      <w:r>
+        <w:rPr>
+          <w:sz w:val="18"/>
+        </w:rPr>
+        <w:t>cmd</w:t>
       </w:r>
       <w:proofErr w:type="spellEnd"/>
       <w:r>
@@ -4168,15 +4162,7 @@
           <w:color w:val="2F5496" w:themeColor="accent5" w:themeShade="BF"/>
           <w:sz w:val="20"/>
         </w:rPr>
-        <w:t>{</w:t>
-      </w:r>
-      <w:r>
-        <w:rPr>
-          <w:b/>
-          <w:color w:val="2F5496" w:themeColor="accent5" w:themeShade="BF"/>
-          <w:sz w:val="20"/>
-        </w:rPr>
-        <w:t>#</w:t>
+        <w:t>{#</w:t>
       </w:r>
       <w:r>
         <w:rPr>
@@ -4470,10 +4456,11 @@
       <w:pPr>
         <w:shd w:val="clear" w:color="auto" w:fill="E2EFD9" w:themeFill="accent6" w:themeFillTint="33"/>
         <w:spacing w:after="0" w:line="240" w:lineRule="auto"/>
+        <w:jc w:val="right"/>
         <w:rPr>
           <w:bCs/>
           <w:color w:val="FF0000"/>
-          <w:sz w:val="18"/>
+          <w:sz w:val="16"/>
         </w:rPr>
       </w:pPr>
       <w:proofErr w:type="spellStart"/>
@@ -4482,7 +4469,7 @@
         <w:rPr>
           <w:bCs/>
           <w:color w:val="FF0000"/>
-          <w:sz w:val="18"/>
+          <w:sz w:val="16"/>
         </w:rPr>
         <w:t>stderr</w:t>
       </w:r>
@@ -4492,7 +4479,7 @@
         <w:rPr>
           <w:bCs/>
           <w:color w:val="FF0000"/>
-          <w:sz w:val="18"/>
+          <w:sz w:val="16"/>
         </w:rPr>
         <w:t xml:space="preserve"> by default is going to the console as </w:t>
       </w:r>
@@ -4501,7 +4488,7 @@
         <w:rPr>
           <w:bCs/>
           <w:color w:val="FF0000"/>
-          <w:sz w:val="18"/>
+          <w:sz w:val="16"/>
         </w:rPr>
         <w:t>stdout</w:t>
       </w:r>
@@ -4512,11 +4499,12 @@
         <w:shd w:val="clear" w:color="auto" w:fill="E2EFD9" w:themeFill="accent6" w:themeFillTint="33"/>
         <w:spacing w:after="0" w:line="240" w:lineRule="auto"/>
         <w:ind w:firstLine="720"/>
+        <w:jc w:val="right"/>
         <w:rPr>
           <w:bCs/>
           <w:i/>
           <w:color w:val="2F5496" w:themeColor="accent5" w:themeShade="BF"/>
-          <w:sz w:val="18"/>
+          <w:sz w:val="16"/>
         </w:rPr>
       </w:pPr>
       <w:proofErr w:type="gramStart"/>
@@ -4525,7 +4513,7 @@
           <w:bCs/>
           <w:i/>
           <w:color w:val="2F5496" w:themeColor="accent5" w:themeShade="BF"/>
-          <w:sz w:val="18"/>
+          <w:sz w:val="16"/>
         </w:rPr>
         <w:t>cat</w:t>
       </w:r>
@@ -4535,46 +4523,37 @@
           <w:bCs/>
           <w:i/>
           <w:color w:val="2F5496" w:themeColor="accent5" w:themeShade="BF"/>
-          <w:sz w:val="18"/>
-        </w:rPr>
-        <w:t xml:space="preserve"> &lt; file</w:t>
-      </w:r>
+          <w:sz w:val="16"/>
+        </w:rPr>
+        <w:t xml:space="preserve"> &lt; file &gt; </w:t>
+      </w:r>
+      <w:proofErr w:type="spellStart"/>
       <w:r>
         <w:rPr>
           <w:bCs/>
           <w:i/>
           <w:color w:val="2F5496" w:themeColor="accent5" w:themeShade="BF"/>
-          <w:sz w:val="18"/>
-        </w:rPr>
-        <w:t xml:space="preserve"> &gt; </w:t>
-      </w:r>
-      <w:proofErr w:type="spellStart"/>
+          <w:sz w:val="16"/>
+        </w:rPr>
+        <w:t>file_content</w:t>
+      </w:r>
+      <w:proofErr w:type="spellEnd"/>
       <w:r>
         <w:rPr>
           <w:bCs/>
           <w:i/>
           <w:color w:val="2F5496" w:themeColor="accent5" w:themeShade="BF"/>
-          <w:sz w:val="18"/>
-        </w:rPr>
-        <w:t>file_content</w:t>
-      </w:r>
-      <w:proofErr w:type="spellEnd"/>
+          <w:sz w:val="16"/>
+        </w:rPr>
+        <w:t xml:space="preserve"> 2&gt; </w:t>
+      </w:r>
+      <w:proofErr w:type="spellStart"/>
       <w:r>
         <w:rPr>
           <w:bCs/>
           <w:i/>
           <w:color w:val="2F5496" w:themeColor="accent5" w:themeShade="BF"/>
-          <w:sz w:val="18"/>
-        </w:rPr>
-        <w:t xml:space="preserve"> 2&gt; </w:t>
-      </w:r>
-      <w:proofErr w:type="spellStart"/>
-      <w:r>
-        <w:rPr>
-          <w:bCs/>
-          <w:i/>
-          <w:color w:val="2F5496" w:themeColor="accent5" w:themeShade="BF"/>
-          <w:sz w:val="18"/>
+          <w:sz w:val="16"/>
         </w:rPr>
         <w:t>error_content</w:t>
       </w:r>
@@ -5912,6 +5891,37 @@
           <w:sz w:val="20"/>
         </w:rPr>
         <w:tab/>
+      </w:r>
+    </w:p>
+    <w:p>
+      <w:pPr>
+        <w:pBdr>
+          <w:top w:val="single" w:sz="4" w:space="1" w:color="auto"/>
+        </w:pBdr>
+        <w:spacing w:after="0" w:line="240" w:lineRule="auto"/>
+        <w:rPr>
+          <w:sz w:val="16"/>
+        </w:rPr>
+      </w:pPr>
+      <w:r>
+        <w:rPr>
+          <w:sz w:val="12"/>
+        </w:rPr>
+        <w:t xml:space="preserve">          </w:t>
+      </w:r>
+      <w:r>
+        <w:rPr>
+          <w:b/>
+          <w:color w:val="2F5496" w:themeColor="accent5" w:themeShade="BF"/>
+          <w:sz w:val="16"/>
+        </w:rPr>
+        <w:t>-R</w:t>
+      </w:r>
+      <w:r>
+        <w:rPr>
+          <w:sz w:val="16"/>
+        </w:rPr>
+        <w:t xml:space="preserve">= recursively to whole directory </w:t>
       </w:r>
     </w:p>
     <w:p>
@@ -6625,16 +6635,325 @@
     </w:p>
     <w:p>
       <w:pPr>
+        <w:shd w:val="clear" w:color="auto" w:fill="FFF2CC" w:themeFill="accent4" w:themeFillTint="33"/>
+        <w:spacing w:after="0" w:line="240" w:lineRule="auto"/>
+        <w:rPr>
+          <w:sz w:val="16"/>
+        </w:rPr>
+      </w:pPr>
+      <w:r>
+        <w:rPr>
+          <w:sz w:val="16"/>
+        </w:rPr>
+        <w:t>Pattern matching @command line</w:t>
+      </w:r>
+    </w:p>
+    <w:p>
+      <w:pPr>
+        <w:shd w:val="clear" w:color="auto" w:fill="FFF2CC" w:themeFill="accent4" w:themeFillTint="33"/>
+        <w:spacing w:after="0" w:line="240" w:lineRule="auto"/>
+        <w:rPr>
+          <w:sz w:val="16"/>
+        </w:rPr>
+      </w:pPr>
+      <w:r>
+        <w:rPr>
+          <w:sz w:val="16"/>
+        </w:rPr>
+        <w:t>*</w:t>
+      </w:r>
+      <w:r>
+        <w:rPr>
+          <w:sz w:val="16"/>
+        </w:rPr>
+        <w:t xml:space="preserve"> = </w:t>
+      </w:r>
+      <w:r>
+        <w:rPr>
+          <w:sz w:val="16"/>
+        </w:rPr>
+        <w:t>match all files and subdirectories</w:t>
+      </w:r>
+      <w:r>
+        <w:rPr>
+          <w:sz w:val="16"/>
+        </w:rPr>
+        <w:t xml:space="preserve"> </w:t>
+      </w:r>
+      <w:r>
+        <w:rPr>
+          <w:sz w:val="14"/>
+        </w:rPr>
+        <w:t>(show subdir content)</w:t>
+      </w:r>
+    </w:p>
+    <w:p>
+      <w:pPr>
+        <w:shd w:val="clear" w:color="auto" w:fill="FFF2CC" w:themeFill="accent4" w:themeFillTint="33"/>
+        <w:spacing w:after="0" w:line="240" w:lineRule="auto"/>
+        <w:rPr>
+          <w:sz w:val="16"/>
+        </w:rPr>
+      </w:pPr>
+      <w:r>
+        <w:rPr>
+          <w:sz w:val="16"/>
+        </w:rPr>
+        <w:t xml:space="preserve">*x = restrict to </w:t>
+      </w:r>
+      <w:r>
+        <w:rPr>
+          <w:sz w:val="16"/>
+        </w:rPr>
+        <w:t>files and subdirectories</w:t>
+      </w:r>
+      <w:r>
+        <w:rPr>
+          <w:sz w:val="16"/>
+        </w:rPr>
+        <w:t xml:space="preserve"> starting with x </w:t>
+      </w:r>
+    </w:p>
+    <w:p>
+      <w:pPr>
+        <w:shd w:val="clear" w:color="auto" w:fill="FFF2CC" w:themeFill="accent4" w:themeFillTint="33"/>
+        <w:spacing w:after="0" w:line="240" w:lineRule="auto"/>
+        <w:rPr>
+          <w:sz w:val="16"/>
+        </w:rPr>
+      </w:pPr>
+      <w:r>
+        <w:rPr>
+          <w:sz w:val="16"/>
+        </w:rPr>
+        <w:t xml:space="preserve">*x* = restrict to </w:t>
+      </w:r>
+      <w:r>
+        <w:rPr>
+          <w:sz w:val="16"/>
+        </w:rPr>
+        <w:t>files and subdirectories</w:t>
+      </w:r>
+      <w:r>
+        <w:rPr>
+          <w:sz w:val="16"/>
+        </w:rPr>
+        <w:t xml:space="preserve"> containing with x </w:t>
+      </w:r>
+    </w:p>
+    <w:p>
+      <w:pPr>
+        <w:shd w:val="clear" w:color="auto" w:fill="FFF2CC" w:themeFill="accent4" w:themeFillTint="33"/>
+        <w:spacing w:after="0" w:line="240" w:lineRule="auto"/>
+        <w:rPr>
+          <w:sz w:val="16"/>
+        </w:rPr>
+      </w:pPr>
+      <w:r>
+        <w:rPr>
+          <w:sz w:val="16"/>
+        </w:rPr>
+        <w:t xml:space="preserve">*x = restrict to </w:t>
+      </w:r>
+      <w:r>
+        <w:rPr>
+          <w:sz w:val="16"/>
+        </w:rPr>
+        <w:t>files and subdirectories</w:t>
+      </w:r>
+      <w:r>
+        <w:rPr>
+          <w:sz w:val="16"/>
+        </w:rPr>
+        <w:t xml:space="preserve"> ending with x </w:t>
+      </w:r>
+      <w:proofErr w:type="gramStart"/>
+      <w:r>
+        <w:rPr>
+          <w:sz w:val="16"/>
+        </w:rPr>
+        <w:t>The</w:t>
+      </w:r>
+      <w:proofErr w:type="gramEnd"/>
+      <w:r>
+        <w:rPr>
+          <w:sz w:val="16"/>
+        </w:rPr>
+        <w:t xml:space="preserve"> * </w:t>
+      </w:r>
+      <w:r>
+        <w:rPr>
+          <w:sz w:val="16"/>
+        </w:rPr>
+        <w:t xml:space="preserve">= </w:t>
+      </w:r>
+      <w:r>
+        <w:rPr>
+          <w:sz w:val="16"/>
+        </w:rPr>
+        <w:t>any number of unknown characters,</w:t>
+      </w:r>
+    </w:p>
+    <w:p>
+      <w:pPr>
+        <w:shd w:val="clear" w:color="auto" w:fill="FFF2CC" w:themeFill="accent4" w:themeFillTint="33"/>
+        <w:spacing w:after="0" w:line="240" w:lineRule="auto"/>
+        <w:rPr>
+          <w:sz w:val="16"/>
+        </w:rPr>
+      </w:pPr>
+      <w:r>
+        <w:rPr>
+          <w:sz w:val="16"/>
+        </w:rPr>
+        <w:t xml:space="preserve">? </w:t>
+      </w:r>
+      <w:r>
+        <w:rPr>
+          <w:sz w:val="16"/>
+        </w:rPr>
+        <w:t xml:space="preserve">= </w:t>
+      </w:r>
+      <w:r>
+        <w:rPr>
+          <w:sz w:val="16"/>
+        </w:rPr>
+        <w:t>only one unknown character</w:t>
+      </w:r>
+    </w:p>
+    <w:p>
+      <w:pPr>
+        <w:shd w:val="clear" w:color="auto" w:fill="FFF2CC" w:themeFill="accent4" w:themeFillTint="33"/>
+        <w:spacing w:after="0" w:line="240" w:lineRule="auto"/>
+        <w:rPr>
+          <w:sz w:val="16"/>
+        </w:rPr>
+      </w:pPr>
+      <w:r>
+        <w:rPr>
+          <w:sz w:val="16"/>
+        </w:rPr>
+        <w:t>^ = negation        (</w:t>
+      </w:r>
+      <w:r>
+        <w:rPr>
+          <w:i/>
+          <w:sz w:val="16"/>
+        </w:rPr>
+        <w:t>*(^/</w:t>
+      </w:r>
+      <w:proofErr w:type="gramStart"/>
+      <w:r>
+        <w:rPr>
+          <w:i/>
+          <w:sz w:val="16"/>
+        </w:rPr>
+        <w:t>)=</w:t>
+      </w:r>
+      <w:proofErr w:type="gramEnd"/>
+      <w:r>
+        <w:rPr>
+          <w:i/>
+          <w:sz w:val="16"/>
+        </w:rPr>
+        <w:t>any pattern not having</w:t>
+      </w:r>
+      <w:r>
+        <w:rPr>
+          <w:i/>
+          <w:sz w:val="16"/>
+        </w:rPr>
+        <w:t xml:space="preserve"> ”</w:t>
+      </w:r>
+      <w:r>
+        <w:rPr>
+          <w:i/>
+          <w:sz w:val="16"/>
+        </w:rPr>
+        <w:t>/</w:t>
+      </w:r>
+      <w:r>
+        <w:rPr>
+          <w:i/>
+          <w:sz w:val="16"/>
+        </w:rPr>
+        <w:t>”</w:t>
+      </w:r>
+      <w:r>
+        <w:rPr>
+          <w:i/>
+          <w:sz w:val="16"/>
+        </w:rPr>
+        <w:t xml:space="preserve"> inside</w:t>
+      </w:r>
+      <w:r>
+        <w:rPr>
+          <w:sz w:val="16"/>
+        </w:rPr>
+        <w:t xml:space="preserve">)  </w:t>
+      </w:r>
+    </w:p>
+    <w:p>
+      <w:pPr>
         <w:pBdr>
           <w:bottom w:val="single" w:sz="6" w:space="1" w:color="auto"/>
         </w:pBdr>
         <w:shd w:val="clear" w:color="auto" w:fill="FFF2CC" w:themeFill="accent4" w:themeFillTint="33"/>
         <w:spacing w:after="0" w:line="240" w:lineRule="auto"/>
         <w:rPr>
-          <w:sz w:val="10"/>
-          <w:szCs w:val="16"/>
-        </w:rPr>
-      </w:pPr>
+          <w:i/>
+          <w:color w:val="FF0000"/>
+          <w:sz w:val="16"/>
+        </w:rPr>
+      </w:pPr>
+      <w:r>
+        <w:rPr>
+          <w:i/>
+          <w:color w:val="FF0000"/>
+          <w:sz w:val="16"/>
+        </w:rPr>
+        <w:t xml:space="preserve">If </w:t>
+      </w:r>
+      <w:r>
+        <w:rPr>
+          <w:i/>
+          <w:color w:val="FF0000"/>
+          <w:sz w:val="16"/>
+        </w:rPr>
+        <w:t>restriction</w:t>
+      </w:r>
+      <w:r>
+        <w:rPr>
+          <w:i/>
+          <w:color w:val="FF0000"/>
+          <w:sz w:val="16"/>
+        </w:rPr>
+        <w:t xml:space="preserve"> result is </w:t>
+      </w:r>
+      <w:r>
+        <w:rPr>
+          <w:i/>
+          <w:color w:val="FF0000"/>
+          <w:sz w:val="16"/>
+        </w:rPr>
+        <w:t xml:space="preserve">empty </w:t>
+      </w:r>
+      <w:r>
+        <w:rPr>
+          <w:i/>
+          <w:color w:val="FF0000"/>
+          <w:sz w:val="16"/>
+        </w:rPr>
+        <w:t>NO</w:t>
+      </w:r>
+      <w:r>
+        <w:rPr>
+          <w:i/>
+          <w:color w:val="FF0000"/>
+          <w:sz w:val="16"/>
+        </w:rPr>
+        <w:t xml:space="preserve"> filter is used </w:t>
+      </w:r>
     </w:p>
     <w:p>
       <w:pPr>
@@ -6648,7 +6967,91 @@
         <w:rPr>
           <w:sz w:val="16"/>
         </w:rPr>
-        <w:t>Pattern matching @command line</w:t>
+        <w:t xml:space="preserve">List just </w:t>
+      </w:r>
+      <w:proofErr w:type="gramStart"/>
+      <w:r>
+        <w:rPr>
+          <w:sz w:val="16"/>
+        </w:rPr>
+        <w:t xml:space="preserve">directories </w:t>
+      </w:r>
+      <w:r>
+        <w:rPr>
+          <w:b/>
+          <w:color w:val="2F5496" w:themeColor="accent5" w:themeShade="BF"/>
+          <w:sz w:val="16"/>
+        </w:rPr>
+        <w:t>:</w:t>
+      </w:r>
+      <w:proofErr w:type="gramEnd"/>
+      <w:r>
+        <w:rPr>
+          <w:b/>
+          <w:color w:val="2F5496" w:themeColor="accent5" w:themeShade="BF"/>
+          <w:sz w:val="16"/>
+        </w:rPr>
+        <w:t xml:space="preserve"> ls -</w:t>
+      </w:r>
+      <w:r>
+        <w:rPr>
+          <w:b/>
+          <w:color w:val="2F5496" w:themeColor="accent5" w:themeShade="BF"/>
+          <w:sz w:val="16"/>
+        </w:rPr>
+        <w:t>d *(/)</w:t>
+      </w:r>
+      <w:r>
+        <w:rPr>
+          <w:color w:val="2F5496" w:themeColor="accent5" w:themeShade="BF"/>
+          <w:sz w:val="16"/>
+        </w:rPr>
+        <w:t xml:space="preserve"> </w:t>
+      </w:r>
+      <w:r>
+        <w:rPr>
+          <w:b/>
+          <w:color w:val="2F5496" w:themeColor="accent5" w:themeShade="BF"/>
+          <w:sz w:val="16"/>
+        </w:rPr>
+        <w:t>;</w:t>
+      </w:r>
+      <w:r>
+        <w:rPr>
+          <w:b/>
+          <w:color w:val="2F5496" w:themeColor="accent5" w:themeShade="BF"/>
+          <w:sz w:val="16"/>
+        </w:rPr>
+        <w:t xml:space="preserve">     </w:t>
+      </w:r>
+      <w:r>
+        <w:rPr>
+          <w:b/>
+          <w:color w:val="2F5496" w:themeColor="accent5" w:themeShade="BF"/>
+          <w:sz w:val="16"/>
+        </w:rPr>
+        <w:t xml:space="preserve"> ls -d */</w:t>
+      </w:r>
+      <w:r>
+        <w:rPr>
+          <w:color w:val="2F5496" w:themeColor="accent5" w:themeShade="BF"/>
+          <w:sz w:val="16"/>
+        </w:rPr>
+        <w:t xml:space="preserve">    </w:t>
+      </w:r>
+      <w:r>
+        <w:rPr>
+          <w:sz w:val="16"/>
+        </w:rPr>
+        <w:t xml:space="preserve">; </w:t>
+      </w:r>
+      <w:r>
+        <w:rPr>
+          <w:b/>
+          <w:color w:val="2F5496" w:themeColor="accent5" w:themeShade="BF"/>
+          <w:sz w:val="16"/>
+        </w:rPr>
+        <w:t>echo */</w:t>
       </w:r>
     </w:p>
     <w:p>
@@ -6663,237 +7066,22 @@
         <w:rPr>
           <w:sz w:val="16"/>
         </w:rPr>
-        <w:t>*</w:t>
-      </w:r>
-      <w:r>
-        <w:rPr>
-          <w:sz w:val="16"/>
-        </w:rPr>
-        <w:t xml:space="preserve"> = </w:t>
-      </w:r>
-      <w:r>
-        <w:rPr>
-          <w:sz w:val="16"/>
-        </w:rPr>
-        <w:t>match all files and subdirectories</w:t>
-      </w:r>
-      <w:r>
-        <w:rPr>
-          <w:sz w:val="16"/>
-        </w:rPr>
-        <w:t xml:space="preserve"> </w:t>
-      </w:r>
-      <w:r>
-        <w:rPr>
-          <w:sz w:val="14"/>
-        </w:rPr>
-        <w:t>(show subdir content)</w:t>
-      </w:r>
-    </w:p>
-    <w:p>
-      <w:pPr>
-        <w:shd w:val="clear" w:color="auto" w:fill="FFF2CC" w:themeFill="accent4" w:themeFillTint="33"/>
-        <w:spacing w:after="0" w:line="240" w:lineRule="auto"/>
-        <w:rPr>
-          <w:sz w:val="16"/>
-        </w:rPr>
-      </w:pPr>
-      <w:r>
-        <w:rPr>
-          <w:sz w:val="16"/>
-        </w:rPr>
-        <w:t xml:space="preserve">*x = restrict to </w:t>
-      </w:r>
-      <w:r>
-        <w:rPr>
-          <w:sz w:val="16"/>
-        </w:rPr>
-        <w:t>files and subdirectories</w:t>
-      </w:r>
-      <w:r>
-        <w:rPr>
-          <w:sz w:val="16"/>
-        </w:rPr>
-        <w:t xml:space="preserve"> starting with x </w:t>
-      </w:r>
-    </w:p>
-    <w:p>
-      <w:pPr>
-        <w:shd w:val="clear" w:color="auto" w:fill="FFF2CC" w:themeFill="accent4" w:themeFillTint="33"/>
-        <w:spacing w:after="0" w:line="240" w:lineRule="auto"/>
-        <w:rPr>
-          <w:sz w:val="16"/>
-        </w:rPr>
-      </w:pPr>
-      <w:r>
-        <w:rPr>
-          <w:sz w:val="16"/>
-        </w:rPr>
-        <w:t xml:space="preserve">*x* = restrict to </w:t>
-      </w:r>
-      <w:r>
-        <w:rPr>
-          <w:sz w:val="16"/>
-        </w:rPr>
-        <w:t>files and subdirectories</w:t>
-      </w:r>
-      <w:r>
-        <w:rPr>
-          <w:sz w:val="16"/>
-        </w:rPr>
-        <w:t xml:space="preserve"> containing with x </w:t>
-      </w:r>
-    </w:p>
-    <w:p>
-      <w:pPr>
-        <w:shd w:val="clear" w:color="auto" w:fill="FFF2CC" w:themeFill="accent4" w:themeFillTint="33"/>
-        <w:spacing w:after="0" w:line="240" w:lineRule="auto"/>
-        <w:rPr>
-          <w:sz w:val="16"/>
-        </w:rPr>
-      </w:pPr>
-      <w:r>
-        <w:rPr>
-          <w:sz w:val="16"/>
-        </w:rPr>
-        <w:t xml:space="preserve">*x = restrict to </w:t>
-      </w:r>
-      <w:r>
-        <w:rPr>
-          <w:sz w:val="16"/>
-        </w:rPr>
-        <w:t>files and subdirectories</w:t>
-      </w:r>
-      <w:r>
-        <w:rPr>
-          <w:sz w:val="16"/>
-        </w:rPr>
-        <w:t xml:space="preserve"> ending with x </w:t>
-      </w:r>
-      <w:proofErr w:type="gramStart"/>
-      <w:r>
-        <w:rPr>
-          <w:sz w:val="16"/>
-        </w:rPr>
-        <w:t>The</w:t>
-      </w:r>
-      <w:proofErr w:type="gramEnd"/>
-      <w:r>
-        <w:rPr>
-          <w:sz w:val="16"/>
-        </w:rPr>
-        <w:t xml:space="preserve"> * </w:t>
-      </w:r>
-      <w:r>
-        <w:rPr>
-          <w:sz w:val="16"/>
-        </w:rPr>
-        <w:t xml:space="preserve">= </w:t>
-      </w:r>
-      <w:r>
-        <w:rPr>
-          <w:sz w:val="16"/>
-        </w:rPr>
-        <w:t>any number of unknown characters,</w:t>
-      </w:r>
-    </w:p>
-    <w:p>
-      <w:pPr>
-        <w:shd w:val="clear" w:color="auto" w:fill="FFF2CC" w:themeFill="accent4" w:themeFillTint="33"/>
-        <w:spacing w:after="0" w:line="240" w:lineRule="auto"/>
-        <w:rPr>
-          <w:sz w:val="16"/>
-        </w:rPr>
-      </w:pPr>
-      <w:r>
-        <w:rPr>
-          <w:sz w:val="16"/>
-        </w:rPr>
-        <w:t xml:space="preserve">? </w:t>
-      </w:r>
-      <w:r>
-        <w:rPr>
-          <w:sz w:val="16"/>
-        </w:rPr>
-        <w:t xml:space="preserve">= </w:t>
-      </w:r>
-      <w:r>
-        <w:rPr>
-          <w:sz w:val="16"/>
-        </w:rPr>
-        <w:t>only one unknown character</w:t>
-      </w:r>
-    </w:p>
-    <w:p>
-      <w:pPr>
-        <w:shd w:val="clear" w:color="auto" w:fill="FFF2CC" w:themeFill="accent4" w:themeFillTint="33"/>
-        <w:spacing w:after="0" w:line="240" w:lineRule="auto"/>
-        <w:rPr>
-          <w:sz w:val="16"/>
-        </w:rPr>
-      </w:pPr>
-      <w:r>
-        <w:rPr>
-          <w:sz w:val="16"/>
-        </w:rPr>
-        <w:t>^ = negation        (</w:t>
-      </w:r>
-      <w:r>
-        <w:rPr>
-          <w:i/>
-          <w:sz w:val="16"/>
-        </w:rPr>
-        <w:t>*(^/</w:t>
-      </w:r>
-      <w:proofErr w:type="gramStart"/>
-      <w:r>
-        <w:rPr>
-          <w:i/>
-          <w:sz w:val="16"/>
-        </w:rPr>
-        <w:t>)=</w:t>
-      </w:r>
-      <w:proofErr w:type="gramEnd"/>
-      <w:r>
-        <w:rPr>
-          <w:i/>
-          <w:sz w:val="16"/>
-        </w:rPr>
-        <w:t>any pattern not having</w:t>
-      </w:r>
-      <w:r>
-        <w:rPr>
-          <w:i/>
-          <w:sz w:val="16"/>
-        </w:rPr>
-        <w:t xml:space="preserve"> ”</w:t>
-      </w:r>
-      <w:r>
-        <w:rPr>
-          <w:i/>
-          <w:sz w:val="16"/>
-        </w:rPr>
-        <w:t>/</w:t>
-      </w:r>
-      <w:r>
-        <w:rPr>
-          <w:i/>
-          <w:sz w:val="16"/>
-        </w:rPr>
-        <w:t>”</w:t>
-      </w:r>
-      <w:r>
-        <w:rPr>
-          <w:i/>
-          <w:sz w:val="16"/>
-        </w:rPr>
-        <w:t xml:space="preserve"> inside</w:t>
-      </w:r>
-      <w:r>
-        <w:rPr>
-          <w:sz w:val="16"/>
-        </w:rPr>
-        <w:t xml:space="preserve">)  </w:t>
+        <w:t xml:space="preserve">List just files: </w:t>
+      </w:r>
+      <w:r>
+        <w:rPr>
+          <w:b/>
+          <w:color w:val="2F5496" w:themeColor="accent5" w:themeShade="BF"/>
+          <w:sz w:val="16"/>
+        </w:rPr>
+        <w:t>ls -a *(^/)</w:t>
+      </w:r>
+      <w:r>
+        <w:rPr>
+          <w:color w:val="2F5496" w:themeColor="accent5" w:themeShade="BF"/>
+          <w:sz w:val="16"/>
+        </w:rPr>
+        <w:t xml:space="preserve"> </w:t>
       </w:r>
     </w:p>
     <w:p>
@@ -6904,88 +7092,49 @@
         <w:shd w:val="clear" w:color="auto" w:fill="FFF2CC" w:themeFill="accent4" w:themeFillTint="33"/>
         <w:spacing w:after="0" w:line="240" w:lineRule="auto"/>
         <w:rPr>
-          <w:i/>
-          <w:color w:val="FF0000"/>
-          <w:sz w:val="16"/>
-        </w:rPr>
-      </w:pPr>
-      <w:r>
-        <w:rPr>
-          <w:i/>
-          <w:color w:val="FF0000"/>
-          <w:sz w:val="16"/>
-        </w:rPr>
-        <w:t xml:space="preserve">If </w:t>
-      </w:r>
-      <w:r>
-        <w:rPr>
-          <w:i/>
-          <w:color w:val="FF0000"/>
-          <w:sz w:val="16"/>
-        </w:rPr>
-        <w:t>restriction</w:t>
-      </w:r>
-      <w:r>
-        <w:rPr>
-          <w:i/>
-          <w:color w:val="FF0000"/>
-          <w:sz w:val="16"/>
-        </w:rPr>
-        <w:t xml:space="preserve"> result is </w:t>
-      </w:r>
-      <w:r>
-        <w:rPr>
-          <w:i/>
-          <w:color w:val="FF0000"/>
-          <w:sz w:val="16"/>
-        </w:rPr>
-        <w:t xml:space="preserve">empty </w:t>
-      </w:r>
-      <w:r>
-        <w:rPr>
-          <w:i/>
-          <w:color w:val="FF0000"/>
-          <w:sz w:val="16"/>
-        </w:rPr>
-        <w:t>NO</w:t>
-      </w:r>
-      <w:r>
-        <w:rPr>
-          <w:i/>
-          <w:color w:val="FF0000"/>
-          <w:sz w:val="16"/>
-        </w:rPr>
-        <w:t xml:space="preserve"> filter is used </w:t>
-      </w:r>
-    </w:p>
-    <w:p>
-      <w:pPr>
-        <w:shd w:val="clear" w:color="auto" w:fill="FFF2CC" w:themeFill="accent4" w:themeFillTint="33"/>
-        <w:spacing w:after="0" w:line="240" w:lineRule="auto"/>
-        <w:rPr>
-          <w:sz w:val="16"/>
-        </w:rPr>
-      </w:pPr>
-      <w:r>
-        <w:rPr>
-          <w:sz w:val="16"/>
-        </w:rPr>
-        <w:t xml:space="preserve">List just </w:t>
+          <w:sz w:val="16"/>
+        </w:rPr>
+      </w:pPr>
+      <w:r>
+        <w:rPr>
+          <w:sz w:val="16"/>
+        </w:rPr>
+        <w:t xml:space="preserve">List hidden </w:t>
+      </w:r>
+      <w:proofErr w:type="spellStart"/>
+      <w:r>
+        <w:rPr>
+          <w:sz w:val="16"/>
+        </w:rPr>
+        <w:t>dir</w:t>
+      </w:r>
+      <w:proofErr w:type="spellEnd"/>
+      <w:r>
+        <w:rPr>
+          <w:sz w:val="16"/>
+        </w:rPr>
+        <w:t>/files</w:t>
+      </w:r>
+      <w:r>
+        <w:rPr>
+          <w:sz w:val="16"/>
+        </w:rPr>
+        <w:t xml:space="preserve"> </w:t>
       </w:r>
       <w:proofErr w:type="gramStart"/>
       <w:r>
         <w:rPr>
           <w:sz w:val="16"/>
         </w:rPr>
-        <w:t xml:space="preserve">directories </w:t>
-      </w:r>
-      <w:r>
-        <w:rPr>
-          <w:b/>
-          <w:color w:val="2F5496" w:themeColor="accent5" w:themeShade="BF"/>
-          <w:sz w:val="16"/>
-        </w:rPr>
-        <w:t>:</w:t>
+        <w:t xml:space="preserve">=  </w:t>
+      </w:r>
+      <w:r>
+        <w:rPr>
+          <w:b/>
+          <w:color w:val="2F5496" w:themeColor="accent5" w:themeShade="BF"/>
+          <w:sz w:val="16"/>
+        </w:rPr>
+        <w:t>ls</w:t>
       </w:r>
       <w:proofErr w:type="gramEnd"/>
       <w:r>
@@ -6994,97 +7143,25 @@
           <w:color w:val="2F5496" w:themeColor="accent5" w:themeShade="BF"/>
           <w:sz w:val="16"/>
         </w:rPr>
-        <w:t xml:space="preserve"> ls -</w:t>
-      </w:r>
-      <w:r>
-        <w:rPr>
-          <w:b/>
-          <w:color w:val="2F5496" w:themeColor="accent5" w:themeShade="BF"/>
-          <w:sz w:val="16"/>
-        </w:rPr>
-        <w:t>d *(/)</w:t>
-      </w:r>
-      <w:r>
-        <w:rPr>
-          <w:color w:val="2F5496" w:themeColor="accent5" w:themeShade="BF"/>
-          <w:sz w:val="16"/>
-        </w:rPr>
-        <w:t xml:space="preserve"> </w:t>
-      </w:r>
-      <w:r>
-        <w:rPr>
-          <w:b/>
-          <w:color w:val="2F5496" w:themeColor="accent5" w:themeShade="BF"/>
-          <w:sz w:val="16"/>
-        </w:rPr>
-        <w:t>;</w:t>
-      </w:r>
-      <w:r>
-        <w:rPr>
-          <w:b/>
-          <w:color w:val="2F5496" w:themeColor="accent5" w:themeShade="BF"/>
-          <w:sz w:val="16"/>
-        </w:rPr>
-        <w:t xml:space="preserve">     </w:t>
-      </w:r>
-      <w:r>
-        <w:rPr>
-          <w:b/>
-          <w:color w:val="2F5496" w:themeColor="accent5" w:themeShade="BF"/>
-          <w:sz w:val="16"/>
-        </w:rPr>
-        <w:t xml:space="preserve"> ls -d */</w:t>
-      </w:r>
-      <w:r>
-        <w:rPr>
-          <w:color w:val="2F5496" w:themeColor="accent5" w:themeShade="BF"/>
-          <w:sz w:val="16"/>
-        </w:rPr>
-        <w:t xml:space="preserve">    </w:t>
-      </w:r>
-      <w:r>
-        <w:rPr>
-          <w:sz w:val="16"/>
-        </w:rPr>
-        <w:t xml:space="preserve">; </w:t>
-      </w:r>
-      <w:r>
-        <w:rPr>
-          <w:b/>
-          <w:color w:val="2F5496" w:themeColor="accent5" w:themeShade="BF"/>
-          <w:sz w:val="16"/>
-        </w:rPr>
-        <w:t>echo */</w:t>
-      </w:r>
-    </w:p>
-    <w:p>
-      <w:pPr>
-        <w:shd w:val="clear" w:color="auto" w:fill="FFF2CC" w:themeFill="accent4" w:themeFillTint="33"/>
-        <w:spacing w:after="0" w:line="240" w:lineRule="auto"/>
-        <w:rPr>
-          <w:sz w:val="16"/>
-        </w:rPr>
-      </w:pPr>
-      <w:r>
-        <w:rPr>
-          <w:sz w:val="16"/>
-        </w:rPr>
-        <w:t xml:space="preserve">List just files: </w:t>
-      </w:r>
-      <w:r>
-        <w:rPr>
-          <w:b/>
-          <w:color w:val="2F5496" w:themeColor="accent5" w:themeShade="BF"/>
-          <w:sz w:val="16"/>
-        </w:rPr>
-        <w:t>ls -a *(^/)</w:t>
-      </w:r>
-      <w:r>
-        <w:rPr>
-          <w:color w:val="2F5496" w:themeColor="accent5" w:themeShade="BF"/>
-          <w:sz w:val="16"/>
-        </w:rPr>
-        <w:t xml:space="preserve"> </w:t>
+        <w:t xml:space="preserve"> -</w:t>
+      </w:r>
+      <w:proofErr w:type="spellStart"/>
+      <w:r>
+        <w:rPr>
+          <w:b/>
+          <w:color w:val="2F5496" w:themeColor="accent5" w:themeShade="BF"/>
+          <w:sz w:val="16"/>
+        </w:rPr>
+        <w:t>ld</w:t>
+      </w:r>
+      <w:proofErr w:type="spellEnd"/>
+      <w:r>
+        <w:rPr>
+          <w:b/>
+          <w:color w:val="2F5496" w:themeColor="accent5" w:themeShade="BF"/>
+          <w:sz w:val="16"/>
+        </w:rPr>
+        <w:t xml:space="preserve"> .*</w:t>
       </w:r>
     </w:p>
     <w:p>
@@ -7095,76 +7172,38 @@
         <w:shd w:val="clear" w:color="auto" w:fill="FFF2CC" w:themeFill="accent4" w:themeFillTint="33"/>
         <w:spacing w:after="0" w:line="240" w:lineRule="auto"/>
         <w:rPr>
-          <w:sz w:val="16"/>
-        </w:rPr>
-      </w:pPr>
-      <w:r>
-        <w:rPr>
-          <w:sz w:val="16"/>
-        </w:rPr>
-        <w:t xml:space="preserve">List hidden </w:t>
+          <w:b/>
+          <w:color w:val="2F5496" w:themeColor="accent5" w:themeShade="BF"/>
+          <w:sz w:val="16"/>
+        </w:rPr>
+      </w:pPr>
+      <w:r>
+        <w:rPr>
+          <w:sz w:val="16"/>
+        </w:rPr>
+        <w:t>Get files/</w:t>
       </w:r>
       <w:proofErr w:type="spellStart"/>
       <w:r>
         <w:rPr>
           <w:sz w:val="16"/>
         </w:rPr>
-        <w:t>dir</w:t>
+        <w:t>dirs</w:t>
       </w:r>
       <w:proofErr w:type="spellEnd"/>
       <w:r>
         <w:rPr>
           <w:sz w:val="16"/>
         </w:rPr>
-        <w:t>/files</w:t>
-      </w:r>
-      <w:r>
-        <w:rPr>
-          <w:sz w:val="16"/>
-        </w:rPr>
-        <w:t xml:space="preserve"> </w:t>
-      </w:r>
-      <w:proofErr w:type="gramStart"/>
-      <w:r>
-        <w:rPr>
-          <w:sz w:val="16"/>
-        </w:rPr>
-        <w:t xml:space="preserve">=  </w:t>
-      </w:r>
-      <w:r>
-        <w:rPr>
-          <w:b/>
-          <w:color w:val="2F5496" w:themeColor="accent5" w:themeShade="BF"/>
-          <w:sz w:val="16"/>
-        </w:rPr>
-        <w:t>ls</w:t>
-      </w:r>
-      <w:proofErr w:type="gramEnd"/>
-      <w:r>
-        <w:rPr>
-          <w:b/>
-          <w:color w:val="2F5496" w:themeColor="accent5" w:themeShade="BF"/>
-          <w:sz w:val="16"/>
-        </w:rPr>
-        <w:t xml:space="preserve"> -</w:t>
-      </w:r>
-      <w:proofErr w:type="spellStart"/>
-      <w:r>
-        <w:rPr>
-          <w:b/>
-          <w:color w:val="2F5496" w:themeColor="accent5" w:themeShade="BF"/>
-          <w:sz w:val="16"/>
-        </w:rPr>
-        <w:t>ld</w:t>
-      </w:r>
-      <w:proofErr w:type="spellEnd"/>
-      <w:r>
-        <w:rPr>
-          <w:b/>
-          <w:color w:val="2F5496" w:themeColor="accent5" w:themeShade="BF"/>
-          <w:sz w:val="16"/>
-        </w:rPr>
-        <w:t xml:space="preserve"> .*</w:t>
+        <w:t xml:space="preserve"> with abs path:    </w:t>
+      </w:r>
+      <w:r>
+        <w:rPr>
+          <w:b/>
+          <w:color w:val="2F5496" w:themeColor="accent5" w:themeShade="BF"/>
+          <w:sz w:val="16"/>
+        </w:rPr>
+        <w:t>ls -d -1 $PWD/*</w:t>
       </w:r>
     </w:p>
     <w:p>
@@ -7175,48 +7214,6 @@
         <w:shd w:val="clear" w:color="auto" w:fill="FFF2CC" w:themeFill="accent4" w:themeFillTint="33"/>
         <w:spacing w:after="0" w:line="240" w:lineRule="auto"/>
         <w:rPr>
-          <w:b/>
-          <w:color w:val="2F5496" w:themeColor="accent5" w:themeShade="BF"/>
-          <w:sz w:val="16"/>
-        </w:rPr>
-      </w:pPr>
-      <w:r>
-        <w:rPr>
-          <w:sz w:val="16"/>
-        </w:rPr>
-        <w:t>Get files/</w:t>
-      </w:r>
-      <w:proofErr w:type="spellStart"/>
-      <w:r>
-        <w:rPr>
-          <w:sz w:val="16"/>
-        </w:rPr>
-        <w:t>dirs</w:t>
-      </w:r>
-      <w:proofErr w:type="spellEnd"/>
-      <w:r>
-        <w:rPr>
-          <w:sz w:val="16"/>
-        </w:rPr>
-        <w:t xml:space="preserve"> with abs path:    </w:t>
-      </w:r>
-      <w:r>
-        <w:rPr>
-          <w:b/>
-          <w:color w:val="2F5496" w:themeColor="accent5" w:themeShade="BF"/>
-          <w:sz w:val="16"/>
-        </w:rPr>
-        <w:t>ls -d -1 $PWD/*</w:t>
-      </w:r>
-    </w:p>
-    <w:p>
-      <w:pPr>
-        <w:pBdr>
-          <w:bottom w:val="single" w:sz="6" w:space="1" w:color="auto"/>
-        </w:pBdr>
-        <w:shd w:val="clear" w:color="auto" w:fill="FFF2CC" w:themeFill="accent4" w:themeFillTint="33"/>
-        <w:spacing w:after="0" w:line="240" w:lineRule="auto"/>
-        <w:rPr>
           <w:sz w:val="18"/>
         </w:rPr>
       </w:pPr>
@@ -7228,7 +7225,7 @@
       </w:r>
       <w:r>
         <w:rPr>
-          <w:sz w:val="18"/>
+          <w:sz w:val="16"/>
         </w:rPr>
         <w:t>o</w:t>
       </w:r>
@@ -14596,6 +14593,7 @@
   <w:style w:type="character" w:default="1" w:styleId="DefaultParagraphFont">
     <w:name w:val="Default Paragraph Font"/>
     <w:uiPriority w:val="1"/>
+    <w:semiHidden/>
     <w:unhideWhenUsed/>
   </w:style>
   <w:style w:type="table" w:default="1" w:styleId="TableNormal">
@@ -15137,7 +15135,7 @@
 </file>
 
 <file path=customXml/itemProps1.xml><?xml version="1.0" encoding="utf-8"?>
-<ds:datastoreItem xmlns:ds="http://schemas.openxmlformats.org/officeDocument/2006/customXml" ds:itemID="{3117DE1E-ABA1-4E97-8DC0-799A792C33D0}">
+<ds:datastoreItem xmlns:ds="http://schemas.openxmlformats.org/officeDocument/2006/customXml" ds:itemID="{B3257F4C-AD1C-4D29-AEC8-1EF3973F72F7}">
   <ds:schemaRefs>
     <ds:schemaRef ds:uri="http://schemas.openxmlformats.org/officeDocument/2006/bibliography"/>
   </ds:schemaRefs>

</xml_diff>